<commit_message>
titul and protocol added
</commit_message>
<xml_diff>
--- a/dIP/Крамар- Титулка для папки.docx
+++ b/dIP/Крамар- Титулка для папки.docx
@@ -57,7 +57,6 @@
           <w:color w:val="000000"/>
           <w:sz w:val="28"/>
           <w:szCs w:val="28"/>
-          <w:highlight w:val="yellow"/>
         </w:rPr>
         <w:t>_______</w:t>
       </w:r>
@@ -66,7 +65,6 @@
           <w:color w:val="000000"/>
           <w:sz w:val="28"/>
           <w:szCs w:val="28"/>
-          <w:highlight w:val="yellow"/>
           <w:u w:val="single"/>
         </w:rPr>
         <w:t>21</w:t>
@@ -76,7 +74,6 @@
           <w:color w:val="000000"/>
           <w:sz w:val="28"/>
           <w:szCs w:val="28"/>
-          <w:highlight w:val="yellow"/>
           <w:u w:val="single"/>
         </w:rPr>
         <w:t xml:space="preserve">.02.2019 </w:t>
@@ -86,7 +83,6 @@
           <w:color w:val="000000"/>
           <w:sz w:val="28"/>
           <w:szCs w:val="28"/>
-          <w:highlight w:val="yellow"/>
         </w:rPr>
         <w:t>___</w:t>
       </w:r>
@@ -507,6 +503,8 @@
           <w:szCs w:val="26"/>
         </w:rPr>
       </w:pPr>
+      <w:bookmarkStart w:id="0" w:name="_GoBack"/>
+      <w:bookmarkEnd w:id="0"/>
     </w:p>
     <w:p>
       <w:pPr>
@@ -547,34 +545,38 @@
         </w:rPr>
         <w:t>_______</w:t>
       </w:r>
-      <w:proofErr w:type="spellStart"/>
-      <w:r>
-        <w:rPr>
-          <w:color w:val="000000"/>
-          <w:sz w:val="28"/>
-          <w:szCs w:val="28"/>
-          <w:highlight w:val="yellow"/>
+      <w:r>
+        <w:rPr>
+          <w:color w:val="000000"/>
+          <w:sz w:val="28"/>
+          <w:szCs w:val="28"/>
           <w:u w:val="single"/>
         </w:rPr>
-        <w:t>КрамарМаксим</w:t>
-      </w:r>
-      <w:proofErr w:type="spellEnd"/>
-      <w:r>
-        <w:rPr>
-          <w:color w:val="000000"/>
-          <w:sz w:val="28"/>
-          <w:szCs w:val="28"/>
-          <w:highlight w:val="yellow"/>
+        <w:t>Крамар</w:t>
+      </w:r>
+      <w:r>
+        <w:rPr>
+          <w:color w:val="000000"/>
+          <w:sz w:val="28"/>
+          <w:szCs w:val="28"/>
           <w:u w:val="single"/>
         </w:rPr>
-        <w:t xml:space="preserve"> Вікторович</w:t>
-      </w:r>
-      <w:r>
-        <w:rPr>
-          <w:color w:val="000000"/>
-          <w:sz w:val="26"/>
-          <w:szCs w:val="26"/>
-          <w:highlight w:val="yellow"/>
+        <w:t xml:space="preserve"> </w:t>
+      </w:r>
+      <w:r>
+        <w:rPr>
+          <w:color w:val="000000"/>
+          <w:sz w:val="28"/>
+          <w:szCs w:val="28"/>
+          <w:u w:val="single"/>
+        </w:rPr>
+        <w:t>Максим Вікторович</w:t>
+      </w:r>
+      <w:r>
+        <w:rPr>
+          <w:color w:val="000000"/>
+          <w:sz w:val="26"/>
+          <w:szCs w:val="26"/>
         </w:rPr>
         <w:t>_________</w:t>
       </w:r>
@@ -583,7 +585,6 @@
           <w:color w:val="000000"/>
           <w:sz w:val="26"/>
           <w:szCs w:val="26"/>
-          <w:highlight w:val="yellow"/>
         </w:rPr>
         <w:t>______</w:t>
       </w:r>
@@ -592,7 +593,6 @@
           <w:color w:val="000000"/>
           <w:sz w:val="26"/>
           <w:szCs w:val="26"/>
-          <w:highlight w:val="yellow"/>
         </w:rPr>
         <w:t>___</w:t>
       </w:r>
@@ -677,200 +677,169 @@
           <w:color w:val="000000"/>
           <w:sz w:val="28"/>
           <w:szCs w:val="28"/>
-          <w:highlight w:val="yellow"/>
           <w:u w:val="single"/>
         </w:rPr>
-        <w:t>Система моніторингу відвідувань занять студентами ННІНО</w:t>
-      </w:r>
-      <w:r>
-        <w:rPr>
-          <w:color w:val="000000"/>
-          <w:sz w:val="28"/>
-          <w:szCs w:val="28"/>
-          <w:highlight w:val="yellow"/>
-          <w:u w:val="single"/>
+        <w:t xml:space="preserve">Система моніторингу відвідувань занять студентами ННІНО </w:t>
+      </w:r>
+      <w:r>
+        <w:rPr>
+          <w:i/>
+          <w:color w:val="000000"/>
+          <w:sz w:val="28"/>
+          <w:szCs w:val="28"/>
+        </w:rPr>
+        <w:t>______</w:t>
+      </w:r>
+    </w:p>
+    <w:p>
+      <w:pPr>
+        <w:shd w:val="clear" w:color="auto" w:fill="FFFFFF"/>
+        <w:tabs>
+          <w:tab w:val="left" w:pos="3248"/>
+        </w:tabs>
+        <w:autoSpaceDE w:val="0"/>
+        <w:autoSpaceDN w:val="0"/>
+        <w:adjustRightInd w:val="0"/>
+        <w:jc w:val="center"/>
+        <w:rPr>
+          <w:sz w:val="26"/>
+          <w:szCs w:val="26"/>
+        </w:rPr>
+      </w:pPr>
+      <w:r>
+        <w:rPr>
+          <w:color w:val="000000"/>
+          <w:sz w:val="26"/>
+          <w:szCs w:val="26"/>
+        </w:rPr>
+        <w:t>(тема дипломного проекту)</w:t>
+      </w:r>
+    </w:p>
+    <w:p>
+      <w:pPr>
+        <w:shd w:val="clear" w:color="auto" w:fill="FFFFFF"/>
+        <w:tabs>
+          <w:tab w:val="left" w:pos="3248"/>
+        </w:tabs>
+        <w:autoSpaceDE w:val="0"/>
+        <w:autoSpaceDN w:val="0"/>
+        <w:adjustRightInd w:val="0"/>
+        <w:jc w:val="center"/>
+        <w:rPr>
+          <w:color w:val="000000"/>
+          <w:sz w:val="28"/>
+          <w:szCs w:val="28"/>
+        </w:rPr>
+      </w:pPr>
+    </w:p>
+    <w:p>
+      <w:pPr>
+        <w:shd w:val="clear" w:color="auto" w:fill="FFFFFF"/>
+        <w:tabs>
+          <w:tab w:val="left" w:pos="3248"/>
+        </w:tabs>
+        <w:autoSpaceDE w:val="0"/>
+        <w:autoSpaceDN w:val="0"/>
+        <w:adjustRightInd w:val="0"/>
+        <w:jc w:val="center"/>
+        <w:rPr>
+          <w:color w:val="000000"/>
+          <w:sz w:val="28"/>
+          <w:szCs w:val="28"/>
+        </w:rPr>
+      </w:pPr>
+    </w:p>
+    <w:p>
+      <w:pPr>
+        <w:shd w:val="clear" w:color="auto" w:fill="FFFFFF"/>
+        <w:tabs>
+          <w:tab w:val="left" w:pos="3248"/>
+        </w:tabs>
+        <w:autoSpaceDE w:val="0"/>
+        <w:autoSpaceDN w:val="0"/>
+        <w:adjustRightInd w:val="0"/>
+        <w:jc w:val="center"/>
+        <w:rPr>
+          <w:color w:val="000000"/>
+          <w:sz w:val="28"/>
+          <w:szCs w:val="28"/>
+        </w:rPr>
+      </w:pPr>
+    </w:p>
+    <w:p>
+      <w:pPr>
+        <w:shd w:val="clear" w:color="auto" w:fill="FFFFFF"/>
+        <w:tabs>
+          <w:tab w:val="left" w:pos="3248"/>
+        </w:tabs>
+        <w:autoSpaceDE w:val="0"/>
+        <w:autoSpaceDN w:val="0"/>
+        <w:adjustRightInd w:val="0"/>
+        <w:jc w:val="center"/>
+        <w:rPr>
+          <w:color w:val="000000"/>
+          <w:sz w:val="28"/>
+          <w:szCs w:val="28"/>
+        </w:rPr>
+      </w:pPr>
+    </w:p>
+    <w:p>
+      <w:pPr>
+        <w:shd w:val="clear" w:color="auto" w:fill="FFFFFF"/>
+        <w:tabs>
+          <w:tab w:val="left" w:pos="3248"/>
+        </w:tabs>
+        <w:autoSpaceDE w:val="0"/>
+        <w:autoSpaceDN w:val="0"/>
+        <w:adjustRightInd w:val="0"/>
+        <w:jc w:val="right"/>
+        <w:rPr>
+          <w:color w:val="000000"/>
+          <w:sz w:val="28"/>
+          <w:szCs w:val="28"/>
+        </w:rPr>
+      </w:pPr>
+    </w:p>
+    <w:p>
+      <w:pPr>
+        <w:shd w:val="clear" w:color="auto" w:fill="FFFFFF"/>
+        <w:tabs>
+          <w:tab w:val="left" w:pos="3248"/>
+        </w:tabs>
+        <w:autoSpaceDE w:val="0"/>
+        <w:autoSpaceDN w:val="0"/>
+        <w:adjustRightInd w:val="0"/>
+        <w:jc w:val="right"/>
+        <w:rPr>
+          <w:color w:val="000000"/>
+          <w:sz w:val="28"/>
+          <w:szCs w:val="28"/>
+        </w:rPr>
+      </w:pPr>
+      <w:r>
+        <w:rPr>
+          <w:color w:val="000000"/>
+          <w:sz w:val="28"/>
+          <w:szCs w:val="28"/>
+        </w:rPr>
+        <w:t>Група</w:t>
+      </w:r>
+      <w:r>
+        <w:rPr>
+          <w:color w:val="000000"/>
+          <w:sz w:val="28"/>
+          <w:szCs w:val="28"/>
         </w:rPr>
         <w:t xml:space="preserve"> </w:t>
       </w:r>
       <w:r>
         <w:rPr>
-          <w:i/>
-          <w:color w:val="000000"/>
-          <w:sz w:val="28"/>
-          <w:szCs w:val="28"/>
-        </w:rPr>
-        <w:t>______</w:t>
-      </w:r>
-    </w:p>
-    <w:p>
-      <w:pPr>
-        <w:shd w:val="clear" w:color="auto" w:fill="FFFFFF"/>
-        <w:tabs>
-          <w:tab w:val="left" w:pos="3248"/>
-        </w:tabs>
-        <w:autoSpaceDE w:val="0"/>
-        <w:autoSpaceDN w:val="0"/>
-        <w:adjustRightInd w:val="0"/>
-        <w:jc w:val="center"/>
-        <w:rPr>
-          <w:sz w:val="26"/>
-          <w:szCs w:val="26"/>
-        </w:rPr>
-      </w:pPr>
-      <w:r>
-        <w:rPr>
-          <w:color w:val="000000"/>
-          <w:sz w:val="26"/>
-          <w:szCs w:val="26"/>
-        </w:rPr>
-        <w:t>(тема дипломного проекту)</w:t>
-      </w:r>
-    </w:p>
-    <w:p>
-      <w:pPr>
-        <w:shd w:val="clear" w:color="auto" w:fill="FFFFFF"/>
-        <w:tabs>
-          <w:tab w:val="left" w:pos="3248"/>
-        </w:tabs>
-        <w:autoSpaceDE w:val="0"/>
-        <w:autoSpaceDN w:val="0"/>
-        <w:adjustRightInd w:val="0"/>
-        <w:jc w:val="center"/>
-        <w:rPr>
-          <w:color w:val="000000"/>
-          <w:sz w:val="28"/>
-          <w:szCs w:val="28"/>
-        </w:rPr>
-      </w:pPr>
-    </w:p>
-    <w:p>
-      <w:pPr>
-        <w:shd w:val="clear" w:color="auto" w:fill="FFFFFF"/>
-        <w:tabs>
-          <w:tab w:val="left" w:pos="3248"/>
-        </w:tabs>
-        <w:autoSpaceDE w:val="0"/>
-        <w:autoSpaceDN w:val="0"/>
-        <w:adjustRightInd w:val="0"/>
-        <w:jc w:val="center"/>
-        <w:rPr>
-          <w:color w:val="000000"/>
-          <w:sz w:val="28"/>
-          <w:szCs w:val="28"/>
-        </w:rPr>
-      </w:pPr>
-    </w:p>
-    <w:p>
-      <w:pPr>
-        <w:shd w:val="clear" w:color="auto" w:fill="FFFFFF"/>
-        <w:tabs>
-          <w:tab w:val="left" w:pos="3248"/>
-        </w:tabs>
-        <w:autoSpaceDE w:val="0"/>
-        <w:autoSpaceDN w:val="0"/>
-        <w:adjustRightInd w:val="0"/>
-        <w:jc w:val="center"/>
-        <w:rPr>
-          <w:color w:val="000000"/>
-          <w:sz w:val="28"/>
-          <w:szCs w:val="28"/>
-        </w:rPr>
-      </w:pPr>
-    </w:p>
-    <w:p>
-      <w:pPr>
-        <w:shd w:val="clear" w:color="auto" w:fill="FFFFFF"/>
-        <w:tabs>
-          <w:tab w:val="left" w:pos="3248"/>
-        </w:tabs>
-        <w:autoSpaceDE w:val="0"/>
-        <w:autoSpaceDN w:val="0"/>
-        <w:adjustRightInd w:val="0"/>
-        <w:jc w:val="center"/>
-        <w:rPr>
-          <w:color w:val="000000"/>
-          <w:sz w:val="28"/>
-          <w:szCs w:val="28"/>
-        </w:rPr>
-      </w:pPr>
-    </w:p>
-    <w:p>
-      <w:pPr>
-        <w:shd w:val="clear" w:color="auto" w:fill="FFFFFF"/>
-        <w:tabs>
-          <w:tab w:val="left" w:pos="3248"/>
-        </w:tabs>
-        <w:autoSpaceDE w:val="0"/>
-        <w:autoSpaceDN w:val="0"/>
-        <w:adjustRightInd w:val="0"/>
-        <w:jc w:val="right"/>
-        <w:rPr>
-          <w:color w:val="000000"/>
-          <w:sz w:val="28"/>
-          <w:szCs w:val="28"/>
-        </w:rPr>
-      </w:pPr>
-    </w:p>
-    <w:p>
-      <w:pPr>
-        <w:shd w:val="clear" w:color="auto" w:fill="FFFFFF"/>
-        <w:tabs>
-          <w:tab w:val="left" w:pos="3248"/>
-        </w:tabs>
-        <w:autoSpaceDE w:val="0"/>
-        <w:autoSpaceDN w:val="0"/>
-        <w:adjustRightInd w:val="0"/>
-        <w:jc w:val="right"/>
-        <w:rPr>
-          <w:sz w:val="28"/>
-          <w:szCs w:val="28"/>
-        </w:rPr>
-      </w:pPr>
-      <w:r>
-        <w:rPr>
-          <w:color w:val="000000"/>
-          <w:sz w:val="28"/>
-          <w:szCs w:val="28"/>
-        </w:rPr>
-        <w:t>Група</w:t>
-      </w:r>
-      <w:r>
-        <w:rPr>
-          <w:color w:val="000000"/>
-          <w:sz w:val="28"/>
-          <w:szCs w:val="28"/>
-        </w:rPr>
-        <w:t xml:space="preserve"> </w:t>
-      </w:r>
-      <w:r>
-        <w:rPr>
-          <w:color w:val="000000"/>
-          <w:sz w:val="28"/>
-          <w:szCs w:val="28"/>
-          <w:highlight w:val="yellow"/>
-        </w:rPr>
-        <w:t>501</w:t>
-      </w:r>
-      <w:r>
-        <w:rPr>
-          <w:color w:val="000000"/>
-          <w:sz w:val="28"/>
-          <w:szCs w:val="28"/>
-          <w:highlight w:val="yellow"/>
-        </w:rPr>
-        <w:t xml:space="preserve"> </w:t>
-      </w:r>
-      <w:proofErr w:type="spellStart"/>
-      <w:r>
-        <w:rPr>
-          <w:color w:val="000000"/>
-          <w:sz w:val="28"/>
-          <w:szCs w:val="28"/>
-          <w:highlight w:val="yellow"/>
-        </w:rPr>
-        <w:t>Бз</w:t>
-      </w:r>
-      <w:proofErr w:type="spellEnd"/>
+          <w:color w:val="000000"/>
+          <w:sz w:val="28"/>
+          <w:szCs w:val="28"/>
+        </w:rPr>
+        <w:t>ПІ-501Бз</w:t>
+      </w:r>
     </w:p>
     <w:p>
       <w:pPr>
@@ -1160,13 +1129,10 @@
           <w:color w:val="000000"/>
           <w:sz w:val="28"/>
           <w:szCs w:val="28"/>
-          <w:highlight w:val="yellow"/>
           <w:lang w:val="ru-RU"/>
         </w:rPr>
         <w:t>46</w:t>
       </w:r>
-      <w:bookmarkStart w:id="0" w:name="_GoBack"/>
-      <w:bookmarkEnd w:id="0"/>
     </w:p>
     <w:p>
       <w:pPr>

</xml_diff>